<commit_message>
commit debut bibliotheque et edition
</commit_message>
<xml_diff>
--- a/Merise - TP Grand Prix - md (1).docx
+++ b/Merise - TP Grand Prix - md (1).docx
@@ -3805,6 +3805,17 @@
                 <w:szCs w:val="18"/>
               </w:rPr>
             </w:pPr>
+          </w:p>
+          <w:p>
+            <w:pPr>
+              <w:ind w:firstLine="0"/>
+              <w:cnfStyle w:val="000000000000" w:firstRow="0" w:lastRow="0" w:firstColumn="0" w:lastColumn="0" w:oddVBand="0" w:evenVBand="0" w:oddHBand="0" w:evenHBand="0" w:firstRowFirstColumn="0" w:firstRowLastColumn="0" w:lastRowFirstColumn="0" w:lastRowLastColumn="0"/>
+              <w:rPr>
+                <w:rFonts w:cstheme="minorHAnsi"/>
+                <w:sz w:val="18"/>
+                <w:szCs w:val="18"/>
+              </w:rPr>
+            </w:pPr>
             <w:r>
               <w:rPr>
                 <w:rFonts w:cstheme="minorHAnsi"/>
@@ -3824,17 +3835,6 @@
                 <w:szCs w:val="18"/>
               </w:rPr>
             </w:pPr>
-          </w:p>
-          <w:p>
-            <w:pPr>
-              <w:ind w:firstLine="0"/>
-              <w:cnfStyle w:val="000000000000" w:firstRow="0" w:lastRow="0" w:firstColumn="0" w:lastColumn="0" w:oddVBand="0" w:evenVBand="0" w:oddHBand="0" w:evenHBand="0" w:firstRowFirstColumn="0" w:firstRowLastColumn="0" w:lastRowFirstColumn="0" w:lastRowLastColumn="0"/>
-              <w:rPr>
-                <w:rFonts w:cstheme="minorHAnsi"/>
-                <w:sz w:val="18"/>
-                <w:szCs w:val="18"/>
-              </w:rPr>
-            </w:pPr>
             <w:r>
               <w:rPr>
                 <w:rFonts w:cstheme="minorHAnsi"/>
@@ -3851,6 +3851,17 @@
               </w:rPr>
               <w:t>effectuées</w:t>
             </w:r>
+          </w:p>
+          <w:p>
+            <w:pPr>
+              <w:ind w:firstLine="0"/>
+              <w:cnfStyle w:val="000000000000" w:firstRow="0" w:lastRow="0" w:firstColumn="0" w:lastColumn="0" w:oddVBand="0" w:evenVBand="0" w:oddHBand="0" w:evenHBand="0" w:firstRowFirstColumn="0" w:firstRowLastColumn="0" w:lastRowFirstColumn="0" w:lastRowLastColumn="0"/>
+              <w:rPr>
+                <w:rFonts w:cstheme="minorHAnsi"/>
+                <w:sz w:val="18"/>
+                <w:szCs w:val="18"/>
+              </w:rPr>
+            </w:pPr>
           </w:p>
           <w:p>
             <w:pPr>
@@ -3900,17 +3911,26 @@
               </w:rPr>
               <w:t>AN</w:t>
             </w:r>
-          </w:p>
-          <w:p>
-            <w:pPr>
-              <w:ind w:firstLine="0"/>
-              <w:cnfStyle w:val="000000000000" w:firstRow="0" w:lastRow="0" w:firstColumn="0" w:lastColumn="0" w:oddVBand="0" w:evenVBand="0" w:oddHBand="0" w:evenHBand="0" w:firstRowFirstColumn="0" w:firstRowLastColumn="0" w:lastRowFirstColumn="0" w:lastRowLastColumn="0"/>
-              <w:rPr>
-                <w:rFonts w:cstheme="minorHAnsi"/>
-                <w:sz w:val="18"/>
-                <w:szCs w:val="18"/>
-              </w:rPr>
-            </w:pPr>
+            <w:r>
+              <w:rPr>
+                <w:rFonts w:cstheme="minorHAnsi"/>
+                <w:sz w:val="18"/>
+                <w:szCs w:val="18"/>
+              </w:rPr>
+              <w:t xml:space="preserve"> (50)</w:t>
+            </w:r>
+          </w:p>
+          <w:p>
+            <w:pPr>
+              <w:ind w:firstLine="0"/>
+              <w:cnfStyle w:val="000000000000" w:firstRow="0" w:lastRow="0" w:firstColumn="0" w:lastColumn="0" w:oddVBand="0" w:evenVBand="0" w:oddHBand="0" w:evenHBand="0" w:firstRowFirstColumn="0" w:firstRowLastColumn="0" w:lastRowFirstColumn="0" w:lastRowLastColumn="0"/>
+              <w:rPr>
+                <w:rFonts w:cstheme="minorHAnsi"/>
+                <w:sz w:val="18"/>
+                <w:szCs w:val="18"/>
+              </w:rPr>
+            </w:pPr>
+            <w:proofErr w:type="gramStart"/>
             <w:r>
               <w:rPr>
                 <w:rFonts w:cstheme="minorHAnsi"/>
@@ -3919,17 +3939,35 @@
               </w:rPr>
               <w:t>AN</w:t>
             </w:r>
-          </w:p>
-          <w:p>
-            <w:pPr>
-              <w:ind w:firstLine="0"/>
-              <w:cnfStyle w:val="000000000000" w:firstRow="0" w:lastRow="0" w:firstColumn="0" w:lastColumn="0" w:oddVBand="0" w:evenVBand="0" w:oddHBand="0" w:evenHBand="0" w:firstRowFirstColumn="0" w:firstRowLastColumn="0" w:lastRowFirstColumn="0" w:lastRowLastColumn="0"/>
-              <w:rPr>
-                <w:rFonts w:cstheme="minorHAnsi"/>
-                <w:sz w:val="18"/>
-                <w:szCs w:val="18"/>
-              </w:rPr>
-            </w:pPr>
+            <w:r>
+              <w:rPr>
+                <w:rFonts w:cstheme="minorHAnsi"/>
+                <w:sz w:val="18"/>
+                <w:szCs w:val="18"/>
+              </w:rPr>
+              <w:t>(</w:t>
+            </w:r>
+            <w:proofErr w:type="gramEnd"/>
+            <w:r>
+              <w:rPr>
+                <w:rFonts w:cstheme="minorHAnsi"/>
+                <w:sz w:val="18"/>
+                <w:szCs w:val="18"/>
+              </w:rPr>
+              <w:t>50)</w:t>
+            </w:r>
+          </w:p>
+          <w:p>
+            <w:pPr>
+              <w:ind w:firstLine="0"/>
+              <w:cnfStyle w:val="000000000000" w:firstRow="0" w:lastRow="0" w:firstColumn="0" w:lastColumn="0" w:oddVBand="0" w:evenVBand="0" w:oddHBand="0" w:evenHBand="0" w:firstRowFirstColumn="0" w:firstRowLastColumn="0" w:lastRowFirstColumn="0" w:lastRowLastColumn="0"/>
+              <w:rPr>
+                <w:rFonts w:cstheme="minorHAnsi"/>
+                <w:sz w:val="18"/>
+                <w:szCs w:val="18"/>
+              </w:rPr>
+            </w:pPr>
+            <w:proofErr w:type="gramStart"/>
             <w:r>
               <w:rPr>
                 <w:rFonts w:cstheme="minorHAnsi"/>
@@ -3937,6 +3975,83 @@
                 <w:szCs w:val="18"/>
               </w:rPr>
               <w:t>AN</w:t>
+            </w:r>
+            <w:r>
+              <w:rPr>
+                <w:rFonts w:cstheme="minorHAnsi"/>
+                <w:sz w:val="18"/>
+                <w:szCs w:val="18"/>
+              </w:rPr>
+              <w:t>(</w:t>
+            </w:r>
+            <w:proofErr w:type="gramEnd"/>
+            <w:r>
+              <w:rPr>
+                <w:rFonts w:cstheme="minorHAnsi"/>
+                <w:sz w:val="18"/>
+                <w:szCs w:val="18"/>
+              </w:rPr>
+              <w:t>100)</w:t>
+            </w:r>
+          </w:p>
+          <w:p>
+            <w:pPr>
+              <w:ind w:firstLine="0"/>
+              <w:cnfStyle w:val="000000000000" w:firstRow="0" w:lastRow="0" w:firstColumn="0" w:lastColumn="0" w:oddVBand="0" w:evenVBand="0" w:oddHBand="0" w:evenHBand="0" w:firstRowFirstColumn="0" w:firstRowLastColumn="0" w:lastRowFirstColumn="0" w:lastRowLastColumn="0"/>
+              <w:rPr>
+                <w:rFonts w:cstheme="minorHAnsi"/>
+                <w:sz w:val="18"/>
+                <w:szCs w:val="18"/>
+              </w:rPr>
+            </w:pPr>
+          </w:p>
+          <w:p>
+            <w:pPr>
+              <w:ind w:firstLine="0"/>
+              <w:cnfStyle w:val="000000000000" w:firstRow="0" w:lastRow="0" w:firstColumn="0" w:lastColumn="0" w:oddVBand="0" w:evenVBand="0" w:oddHBand="0" w:evenHBand="0" w:firstRowFirstColumn="0" w:firstRowLastColumn="0" w:lastRowFirstColumn="0" w:lastRowLastColumn="0"/>
+              <w:rPr>
+                <w:rFonts w:cstheme="minorHAnsi"/>
+                <w:sz w:val="18"/>
+                <w:szCs w:val="18"/>
+              </w:rPr>
+            </w:pPr>
+          </w:p>
+          <w:p>
+            <w:pPr>
+              <w:ind w:firstLine="0"/>
+              <w:cnfStyle w:val="000000000000" w:firstRow="0" w:lastRow="0" w:firstColumn="0" w:lastColumn="0" w:oddVBand="0" w:evenVBand="0" w:oddHBand="0" w:evenHBand="0" w:firstRowFirstColumn="0" w:firstRowLastColumn="0" w:lastRowFirstColumn="0" w:lastRowLastColumn="0"/>
+              <w:rPr>
+                <w:rFonts w:cstheme="minorHAnsi"/>
+                <w:sz w:val="18"/>
+                <w:szCs w:val="18"/>
+              </w:rPr>
+            </w:pPr>
+            <w:r>
+              <w:rPr>
+                <w:rFonts w:cstheme="minorHAnsi"/>
+                <w:sz w:val="18"/>
+                <w:szCs w:val="18"/>
+              </w:rPr>
+              <w:t>(50)</w:t>
+            </w:r>
+          </w:p>
+          <w:p>
+            <w:pPr>
+              <w:ind w:firstLine="0"/>
+              <w:cnfStyle w:val="000000000000" w:firstRow="0" w:lastRow="0" w:firstColumn="0" w:lastColumn="0" w:oddVBand="0" w:evenVBand="0" w:oddHBand="0" w:evenHBand="0" w:firstRowFirstColumn="0" w:firstRowLastColumn="0" w:lastRowFirstColumn="0" w:lastRowLastColumn="0"/>
+              <w:rPr>
+                <w:rFonts w:cstheme="minorHAnsi"/>
+                <w:sz w:val="18"/>
+                <w:szCs w:val="18"/>
+              </w:rPr>
+            </w:pPr>
+            <w:r>
+              <w:rPr>
+                <w:rFonts w:cstheme="minorHAnsi"/>
+                <w:sz w:val="18"/>
+                <w:szCs w:val="18"/>
+              </w:rPr>
+              <w:t>(50)</w:t>
             </w:r>
           </w:p>
         </w:tc>
@@ -5192,6 +5307,14 @@
                 <w:szCs w:val="18"/>
               </w:rPr>
             </w:pPr>
+            <w:r>
+              <w:rPr>
+                <w:rFonts w:cstheme="minorHAnsi"/>
+                <w:sz w:val="18"/>
+                <w:szCs w:val="18"/>
+              </w:rPr>
+              <w:t>Obligatoire</w:t>
+            </w:r>
           </w:p>
         </w:tc>
       </w:tr>
@@ -5846,7 +5969,7 @@
                 <w:sz w:val="18"/>
                 <w:szCs w:val="18"/>
               </w:rPr>
-              <w:t>Obligatoire</w:t>
+              <w:t>Identifiant</w:t>
             </w:r>
           </w:p>
           <w:p>
@@ -6369,6 +6492,33 @@
                 <w:szCs w:val="18"/>
               </w:rPr>
             </w:pPr>
+            <w:r>
+              <w:rPr>
+                <w:rFonts w:cstheme="minorHAnsi"/>
+                <w:sz w:val="18"/>
+                <w:szCs w:val="18"/>
+              </w:rPr>
+              <w:t>AN</w:t>
+            </w:r>
+          </w:p>
+          <w:p>
+            <w:pPr>
+              <w:ind w:firstLine="0"/>
+              <w:cnfStyle w:val="000000000000" w:firstRow="0" w:lastRow="0" w:firstColumn="0" w:lastColumn="0" w:oddVBand="0" w:evenVBand="0" w:oddHBand="0" w:evenHBand="0" w:firstRowFirstColumn="0" w:firstRowLastColumn="0" w:lastRowFirstColumn="0" w:lastRowLastColumn="0"/>
+              <w:rPr>
+                <w:rFonts w:cstheme="minorHAnsi"/>
+                <w:sz w:val="18"/>
+                <w:szCs w:val="18"/>
+              </w:rPr>
+            </w:pPr>
+            <w:r>
+              <w:rPr>
+                <w:rFonts w:cstheme="minorHAnsi"/>
+                <w:sz w:val="18"/>
+                <w:szCs w:val="18"/>
+              </w:rPr>
+              <w:t>AN</w:t>
+            </w:r>
           </w:p>
         </w:tc>
         <w:tc>
@@ -6519,6 +6669,14 @@
                 <w:szCs w:val="18"/>
               </w:rPr>
             </w:pPr>
+            <w:r>
+              <w:rPr>
+                <w:rFonts w:cstheme="minorHAnsi"/>
+                <w:sz w:val="18"/>
+                <w:szCs w:val="18"/>
+              </w:rPr>
+              <w:t>AN</w:t>
+            </w:r>
           </w:p>
         </w:tc>
         <w:tc>
@@ -6903,6 +7061,90 @@
                 <w:szCs w:val="18"/>
               </w:rPr>
             </w:pPr>
+            <w:r>
+              <w:rPr>
+                <w:rFonts w:cstheme="minorHAnsi"/>
+                <w:sz w:val="18"/>
+                <w:szCs w:val="18"/>
+              </w:rPr>
+              <w:t>AN</w:t>
+            </w:r>
+          </w:p>
+          <w:p>
+            <w:pPr>
+              <w:ind w:firstLine="0"/>
+              <w:cnfStyle w:val="000000000000" w:firstRow="0" w:lastRow="0" w:firstColumn="0" w:lastColumn="0" w:oddVBand="0" w:evenVBand="0" w:oddHBand="0" w:evenHBand="0" w:firstRowFirstColumn="0" w:firstRowLastColumn="0" w:lastRowFirstColumn="0" w:lastRowLastColumn="0"/>
+              <w:rPr>
+                <w:rFonts w:cstheme="minorHAnsi"/>
+                <w:sz w:val="18"/>
+                <w:szCs w:val="18"/>
+              </w:rPr>
+            </w:pPr>
+            <w:r>
+              <w:rPr>
+                <w:rFonts w:cstheme="minorHAnsi"/>
+                <w:sz w:val="18"/>
+                <w:szCs w:val="18"/>
+              </w:rPr>
+              <w:t>N</w:t>
+            </w:r>
+          </w:p>
+          <w:p>
+            <w:pPr>
+              <w:ind w:firstLine="0"/>
+              <w:cnfStyle w:val="000000000000" w:firstRow="0" w:lastRow="0" w:firstColumn="0" w:lastColumn="0" w:oddVBand="0" w:evenVBand="0" w:oddHBand="0" w:evenHBand="0" w:firstRowFirstColumn="0" w:firstRowLastColumn="0" w:lastRowFirstColumn="0" w:lastRowLastColumn="0"/>
+              <w:rPr>
+                <w:rFonts w:cstheme="minorHAnsi"/>
+                <w:sz w:val="18"/>
+                <w:szCs w:val="18"/>
+              </w:rPr>
+            </w:pPr>
+            <w:r>
+              <w:rPr>
+                <w:rFonts w:cstheme="minorHAnsi"/>
+                <w:sz w:val="18"/>
+                <w:szCs w:val="18"/>
+              </w:rPr>
+              <w:t>AN</w:t>
+            </w:r>
+          </w:p>
+          <w:p>
+            <w:pPr>
+              <w:ind w:firstLine="0"/>
+              <w:cnfStyle w:val="000000000000" w:firstRow="0" w:lastRow="0" w:firstColumn="0" w:lastColumn="0" w:oddVBand="0" w:evenVBand="0" w:oddHBand="0" w:evenHBand="0" w:firstRowFirstColumn="0" w:firstRowLastColumn="0" w:lastRowFirstColumn="0" w:lastRowLastColumn="0"/>
+              <w:rPr>
+                <w:rFonts w:cstheme="minorHAnsi"/>
+                <w:sz w:val="18"/>
+                <w:szCs w:val="18"/>
+              </w:rPr>
+            </w:pPr>
+            <w:r>
+              <w:rPr>
+                <w:rFonts w:cstheme="minorHAnsi"/>
+                <w:sz w:val="18"/>
+                <w:szCs w:val="18"/>
+              </w:rPr>
+              <w:t>AN</w:t>
+            </w:r>
+          </w:p>
+          <w:p>
+            <w:pPr>
+              <w:ind w:firstLine="0"/>
+              <w:cnfStyle w:val="000000000000" w:firstRow="0" w:lastRow="0" w:firstColumn="0" w:lastColumn="0" w:oddVBand="0" w:evenVBand="0" w:oddHBand="0" w:evenHBand="0" w:firstRowFirstColumn="0" w:firstRowLastColumn="0" w:lastRowFirstColumn="0" w:lastRowLastColumn="0"/>
+              <w:rPr>
+                <w:rFonts w:cstheme="minorHAnsi"/>
+                <w:sz w:val="18"/>
+                <w:szCs w:val="18"/>
+              </w:rPr>
+            </w:pPr>
+            <w:r>
+              <w:rPr>
+                <w:rFonts w:cstheme="minorHAnsi"/>
+                <w:sz w:val="18"/>
+                <w:szCs w:val="18"/>
+              </w:rPr>
+              <w:t>AN</w:t>
+            </w:r>
           </w:p>
         </w:tc>
         <w:tc>
@@ -6932,7 +7174,7 @@
                 <w:sz w:val="18"/>
                 <w:szCs w:val="18"/>
               </w:rPr>
-              <w:t>obligatoire</w:t>
+              <w:t>identifiant</w:t>
             </w:r>
             <w:proofErr w:type="gramEnd"/>
           </w:p>
@@ -7066,6 +7308,885 @@
         <w:ind w:firstLine="0"/>
       </w:pPr>
     </w:p>
+    <w:p>
+      <w:pPr>
+        <w:ind w:firstLine="0"/>
+      </w:pPr>
+      <w:r>
+        <w:t>MATRICE</w:t>
+      </w:r>
+    </w:p>
+    <w:tbl>
+      <w:tblPr>
+        <w:tblStyle w:val="Grilledutableau"/>
+        <w:tblW w:w="0" w:type="auto"/>
+        <w:tblLook w:val="04A0" w:firstRow="1" w:lastRow="0" w:firstColumn="1" w:lastColumn="0" w:noHBand="0" w:noVBand="1"/>
+      </w:tblPr>
+      <w:tblGrid>
+        <w:gridCol w:w="993"/>
+        <w:gridCol w:w="1115"/>
+        <w:gridCol w:w="1398"/>
+        <w:gridCol w:w="992"/>
+        <w:gridCol w:w="993"/>
+        <w:gridCol w:w="993"/>
+        <w:gridCol w:w="993"/>
+        <w:gridCol w:w="993"/>
+        <w:gridCol w:w="993"/>
+        <w:gridCol w:w="993"/>
+      </w:tblGrid>
+      <w:tr>
+        <w:trPr>
+          <w:trHeight w:val="409"/>
+        </w:trPr>
+        <w:tc>
+          <w:tcPr>
+            <w:tcW w:w="1179" w:type="dxa"/>
+          </w:tcPr>
+          <w:p>
+            <w:pPr>
+              <w:ind w:firstLine="0"/>
+            </w:pPr>
+          </w:p>
+        </w:tc>
+        <w:tc>
+          <w:tcPr>
+            <w:tcW w:w="1179" w:type="dxa"/>
+          </w:tcPr>
+          <w:p>
+            <w:pPr>
+              <w:ind w:firstLine="0"/>
+            </w:pPr>
+            <w:proofErr w:type="spellStart"/>
+            <w:proofErr w:type="gramStart"/>
+            <w:r>
+              <w:t>athlete</w:t>
+            </w:r>
+            <w:proofErr w:type="spellEnd"/>
+            <w:proofErr w:type="gramEnd"/>
+          </w:p>
+        </w:tc>
+        <w:tc>
+          <w:tcPr>
+            <w:tcW w:w="1179" w:type="dxa"/>
+          </w:tcPr>
+          <w:p>
+            <w:pPr>
+              <w:ind w:firstLine="0"/>
+            </w:pPr>
+            <w:proofErr w:type="spellStart"/>
+            <w:r>
+              <w:t>Nom_athlete</w:t>
+            </w:r>
+            <w:proofErr w:type="spellEnd"/>
+          </w:p>
+        </w:tc>
+        <w:tc>
+          <w:tcPr>
+            <w:tcW w:w="1179" w:type="dxa"/>
+          </w:tcPr>
+          <w:p>
+            <w:pPr>
+              <w:ind w:firstLine="0"/>
+            </w:pPr>
+          </w:p>
+        </w:tc>
+        <w:tc>
+          <w:tcPr>
+            <w:tcW w:w="1181" w:type="dxa"/>
+          </w:tcPr>
+          <w:p>
+            <w:pPr>
+              <w:ind w:firstLine="0"/>
+            </w:pPr>
+          </w:p>
+        </w:tc>
+        <w:tc>
+          <w:tcPr>
+            <w:tcW w:w="1181" w:type="dxa"/>
+          </w:tcPr>
+          <w:p>
+            <w:pPr>
+              <w:ind w:firstLine="0"/>
+            </w:pPr>
+          </w:p>
+        </w:tc>
+        <w:tc>
+          <w:tcPr>
+            <w:tcW w:w="1181" w:type="dxa"/>
+          </w:tcPr>
+          <w:p>
+            <w:pPr>
+              <w:ind w:firstLine="0"/>
+            </w:pPr>
+          </w:p>
+        </w:tc>
+        <w:tc>
+          <w:tcPr>
+            <w:tcW w:w="1181" w:type="dxa"/>
+          </w:tcPr>
+          <w:p>
+            <w:pPr>
+              <w:ind w:firstLine="0"/>
+            </w:pPr>
+          </w:p>
+        </w:tc>
+        <w:tc>
+          <w:tcPr>
+            <w:tcW w:w="1181" w:type="dxa"/>
+          </w:tcPr>
+          <w:p>
+            <w:pPr>
+              <w:ind w:firstLine="0"/>
+            </w:pPr>
+          </w:p>
+        </w:tc>
+        <w:tc>
+          <w:tcPr>
+            <w:tcW w:w="1181" w:type="dxa"/>
+          </w:tcPr>
+          <w:p>
+            <w:pPr>
+              <w:ind w:firstLine="0"/>
+            </w:pPr>
+          </w:p>
+        </w:tc>
+      </w:tr>
+      <w:tr>
+        <w:trPr>
+          <w:trHeight w:val="387"/>
+        </w:trPr>
+        <w:tc>
+          <w:tcPr>
+            <w:tcW w:w="1179" w:type="dxa"/>
+          </w:tcPr>
+          <w:p>
+            <w:pPr>
+              <w:ind w:firstLine="0"/>
+            </w:pPr>
+          </w:p>
+        </w:tc>
+        <w:tc>
+          <w:tcPr>
+            <w:tcW w:w="1179" w:type="dxa"/>
+          </w:tcPr>
+          <w:p>
+            <w:pPr>
+              <w:ind w:firstLine="0"/>
+            </w:pPr>
+          </w:p>
+        </w:tc>
+        <w:tc>
+          <w:tcPr>
+            <w:tcW w:w="1179" w:type="dxa"/>
+          </w:tcPr>
+          <w:p>
+            <w:pPr>
+              <w:ind w:firstLine="0"/>
+            </w:pPr>
+          </w:p>
+        </w:tc>
+        <w:tc>
+          <w:tcPr>
+            <w:tcW w:w="1179" w:type="dxa"/>
+          </w:tcPr>
+          <w:p>
+            <w:pPr>
+              <w:ind w:firstLine="0"/>
+            </w:pPr>
+          </w:p>
+        </w:tc>
+        <w:tc>
+          <w:tcPr>
+            <w:tcW w:w="1181" w:type="dxa"/>
+          </w:tcPr>
+          <w:p>
+            <w:pPr>
+              <w:ind w:firstLine="0"/>
+            </w:pPr>
+          </w:p>
+        </w:tc>
+        <w:tc>
+          <w:tcPr>
+            <w:tcW w:w="1181" w:type="dxa"/>
+          </w:tcPr>
+          <w:p>
+            <w:pPr>
+              <w:ind w:firstLine="0"/>
+            </w:pPr>
+          </w:p>
+        </w:tc>
+        <w:tc>
+          <w:tcPr>
+            <w:tcW w:w="1181" w:type="dxa"/>
+          </w:tcPr>
+          <w:p>
+            <w:pPr>
+              <w:ind w:firstLine="0"/>
+            </w:pPr>
+          </w:p>
+        </w:tc>
+        <w:tc>
+          <w:tcPr>
+            <w:tcW w:w="1181" w:type="dxa"/>
+          </w:tcPr>
+          <w:p>
+            <w:pPr>
+              <w:ind w:firstLine="0"/>
+            </w:pPr>
+          </w:p>
+        </w:tc>
+        <w:tc>
+          <w:tcPr>
+            <w:tcW w:w="1181" w:type="dxa"/>
+          </w:tcPr>
+          <w:p>
+            <w:pPr>
+              <w:ind w:firstLine="0"/>
+            </w:pPr>
+          </w:p>
+        </w:tc>
+        <w:tc>
+          <w:tcPr>
+            <w:tcW w:w="1181" w:type="dxa"/>
+          </w:tcPr>
+          <w:p>
+            <w:pPr>
+              <w:ind w:firstLine="0"/>
+            </w:pPr>
+          </w:p>
+        </w:tc>
+      </w:tr>
+      <w:tr>
+        <w:trPr>
+          <w:trHeight w:val="409"/>
+        </w:trPr>
+        <w:tc>
+          <w:tcPr>
+            <w:tcW w:w="1179" w:type="dxa"/>
+          </w:tcPr>
+          <w:p>
+            <w:pPr>
+              <w:ind w:firstLine="0"/>
+            </w:pPr>
+          </w:p>
+        </w:tc>
+        <w:tc>
+          <w:tcPr>
+            <w:tcW w:w="1179" w:type="dxa"/>
+          </w:tcPr>
+          <w:p>
+            <w:pPr>
+              <w:ind w:firstLine="0"/>
+            </w:pPr>
+          </w:p>
+        </w:tc>
+        <w:tc>
+          <w:tcPr>
+            <w:tcW w:w="1179" w:type="dxa"/>
+          </w:tcPr>
+          <w:p>
+            <w:pPr>
+              <w:ind w:firstLine="0"/>
+            </w:pPr>
+          </w:p>
+        </w:tc>
+        <w:tc>
+          <w:tcPr>
+            <w:tcW w:w="1179" w:type="dxa"/>
+          </w:tcPr>
+          <w:p>
+            <w:pPr>
+              <w:ind w:firstLine="0"/>
+            </w:pPr>
+          </w:p>
+        </w:tc>
+        <w:tc>
+          <w:tcPr>
+            <w:tcW w:w="1181" w:type="dxa"/>
+          </w:tcPr>
+          <w:p>
+            <w:pPr>
+              <w:ind w:firstLine="0"/>
+            </w:pPr>
+          </w:p>
+        </w:tc>
+        <w:tc>
+          <w:tcPr>
+            <w:tcW w:w="1181" w:type="dxa"/>
+          </w:tcPr>
+          <w:p>
+            <w:pPr>
+              <w:ind w:firstLine="0"/>
+            </w:pPr>
+          </w:p>
+        </w:tc>
+        <w:tc>
+          <w:tcPr>
+            <w:tcW w:w="1181" w:type="dxa"/>
+          </w:tcPr>
+          <w:p>
+            <w:pPr>
+              <w:ind w:firstLine="0"/>
+            </w:pPr>
+          </w:p>
+        </w:tc>
+        <w:tc>
+          <w:tcPr>
+            <w:tcW w:w="1181" w:type="dxa"/>
+          </w:tcPr>
+          <w:p>
+            <w:pPr>
+              <w:ind w:firstLine="0"/>
+            </w:pPr>
+          </w:p>
+        </w:tc>
+        <w:tc>
+          <w:tcPr>
+            <w:tcW w:w="1181" w:type="dxa"/>
+          </w:tcPr>
+          <w:p>
+            <w:pPr>
+              <w:ind w:firstLine="0"/>
+            </w:pPr>
+          </w:p>
+        </w:tc>
+        <w:tc>
+          <w:tcPr>
+            <w:tcW w:w="1181" w:type="dxa"/>
+          </w:tcPr>
+          <w:p>
+            <w:pPr>
+              <w:ind w:firstLine="0"/>
+            </w:pPr>
+          </w:p>
+        </w:tc>
+      </w:tr>
+      <w:tr>
+        <w:trPr>
+          <w:trHeight w:val="387"/>
+        </w:trPr>
+        <w:tc>
+          <w:tcPr>
+            <w:tcW w:w="1179" w:type="dxa"/>
+          </w:tcPr>
+          <w:p>
+            <w:pPr>
+              <w:ind w:firstLine="0"/>
+            </w:pPr>
+          </w:p>
+        </w:tc>
+        <w:tc>
+          <w:tcPr>
+            <w:tcW w:w="1179" w:type="dxa"/>
+          </w:tcPr>
+          <w:p>
+            <w:pPr>
+              <w:ind w:firstLine="0"/>
+            </w:pPr>
+          </w:p>
+        </w:tc>
+        <w:tc>
+          <w:tcPr>
+            <w:tcW w:w="1179" w:type="dxa"/>
+          </w:tcPr>
+          <w:p>
+            <w:pPr>
+              <w:ind w:firstLine="0"/>
+            </w:pPr>
+          </w:p>
+        </w:tc>
+        <w:tc>
+          <w:tcPr>
+            <w:tcW w:w="1179" w:type="dxa"/>
+          </w:tcPr>
+          <w:p>
+            <w:pPr>
+              <w:ind w:firstLine="0"/>
+            </w:pPr>
+          </w:p>
+        </w:tc>
+        <w:tc>
+          <w:tcPr>
+            <w:tcW w:w="1181" w:type="dxa"/>
+          </w:tcPr>
+          <w:p>
+            <w:pPr>
+              <w:ind w:firstLine="0"/>
+            </w:pPr>
+          </w:p>
+        </w:tc>
+        <w:tc>
+          <w:tcPr>
+            <w:tcW w:w="1181" w:type="dxa"/>
+          </w:tcPr>
+          <w:p>
+            <w:pPr>
+              <w:ind w:firstLine="0"/>
+            </w:pPr>
+          </w:p>
+        </w:tc>
+        <w:tc>
+          <w:tcPr>
+            <w:tcW w:w="1181" w:type="dxa"/>
+          </w:tcPr>
+          <w:p>
+            <w:pPr>
+              <w:ind w:firstLine="0"/>
+            </w:pPr>
+          </w:p>
+        </w:tc>
+        <w:tc>
+          <w:tcPr>
+            <w:tcW w:w="1181" w:type="dxa"/>
+          </w:tcPr>
+          <w:p>
+            <w:pPr>
+              <w:ind w:firstLine="0"/>
+            </w:pPr>
+          </w:p>
+        </w:tc>
+        <w:tc>
+          <w:tcPr>
+            <w:tcW w:w="1181" w:type="dxa"/>
+          </w:tcPr>
+          <w:p>
+            <w:pPr>
+              <w:ind w:firstLine="0"/>
+            </w:pPr>
+          </w:p>
+        </w:tc>
+        <w:tc>
+          <w:tcPr>
+            <w:tcW w:w="1181" w:type="dxa"/>
+          </w:tcPr>
+          <w:p>
+            <w:pPr>
+              <w:ind w:firstLine="0"/>
+            </w:pPr>
+          </w:p>
+        </w:tc>
+      </w:tr>
+      <w:tr>
+        <w:trPr>
+          <w:trHeight w:val="409"/>
+        </w:trPr>
+        <w:tc>
+          <w:tcPr>
+            <w:tcW w:w="1179" w:type="dxa"/>
+          </w:tcPr>
+          <w:p>
+            <w:pPr>
+              <w:ind w:firstLine="0"/>
+            </w:pPr>
+          </w:p>
+        </w:tc>
+        <w:tc>
+          <w:tcPr>
+            <w:tcW w:w="1179" w:type="dxa"/>
+          </w:tcPr>
+          <w:p>
+            <w:pPr>
+              <w:ind w:firstLine="0"/>
+            </w:pPr>
+          </w:p>
+        </w:tc>
+        <w:tc>
+          <w:tcPr>
+            <w:tcW w:w="1179" w:type="dxa"/>
+          </w:tcPr>
+          <w:p>
+            <w:pPr>
+              <w:ind w:firstLine="0"/>
+            </w:pPr>
+          </w:p>
+        </w:tc>
+        <w:tc>
+          <w:tcPr>
+            <w:tcW w:w="1179" w:type="dxa"/>
+          </w:tcPr>
+          <w:p>
+            <w:pPr>
+              <w:ind w:firstLine="0"/>
+            </w:pPr>
+          </w:p>
+        </w:tc>
+        <w:tc>
+          <w:tcPr>
+            <w:tcW w:w="1181" w:type="dxa"/>
+          </w:tcPr>
+          <w:p>
+            <w:pPr>
+              <w:ind w:firstLine="0"/>
+            </w:pPr>
+          </w:p>
+        </w:tc>
+        <w:tc>
+          <w:tcPr>
+            <w:tcW w:w="1181" w:type="dxa"/>
+          </w:tcPr>
+          <w:p>
+            <w:pPr>
+              <w:ind w:firstLine="0"/>
+            </w:pPr>
+          </w:p>
+        </w:tc>
+        <w:tc>
+          <w:tcPr>
+            <w:tcW w:w="1181" w:type="dxa"/>
+          </w:tcPr>
+          <w:p>
+            <w:pPr>
+              <w:ind w:firstLine="0"/>
+            </w:pPr>
+          </w:p>
+        </w:tc>
+        <w:tc>
+          <w:tcPr>
+            <w:tcW w:w="1181" w:type="dxa"/>
+          </w:tcPr>
+          <w:p>
+            <w:pPr>
+              <w:ind w:firstLine="0"/>
+            </w:pPr>
+          </w:p>
+        </w:tc>
+        <w:tc>
+          <w:tcPr>
+            <w:tcW w:w="1181" w:type="dxa"/>
+          </w:tcPr>
+          <w:p>
+            <w:pPr>
+              <w:ind w:firstLine="0"/>
+            </w:pPr>
+          </w:p>
+        </w:tc>
+        <w:tc>
+          <w:tcPr>
+            <w:tcW w:w="1181" w:type="dxa"/>
+          </w:tcPr>
+          <w:p>
+            <w:pPr>
+              <w:ind w:firstLine="0"/>
+            </w:pPr>
+          </w:p>
+        </w:tc>
+      </w:tr>
+      <w:tr>
+        <w:trPr>
+          <w:trHeight w:val="409"/>
+        </w:trPr>
+        <w:tc>
+          <w:tcPr>
+            <w:tcW w:w="1179" w:type="dxa"/>
+          </w:tcPr>
+          <w:p>
+            <w:pPr>
+              <w:ind w:firstLine="0"/>
+            </w:pPr>
+          </w:p>
+        </w:tc>
+        <w:tc>
+          <w:tcPr>
+            <w:tcW w:w="1179" w:type="dxa"/>
+          </w:tcPr>
+          <w:p>
+            <w:pPr>
+              <w:ind w:firstLine="0"/>
+            </w:pPr>
+          </w:p>
+        </w:tc>
+        <w:tc>
+          <w:tcPr>
+            <w:tcW w:w="1179" w:type="dxa"/>
+          </w:tcPr>
+          <w:p>
+            <w:pPr>
+              <w:ind w:firstLine="0"/>
+            </w:pPr>
+          </w:p>
+        </w:tc>
+        <w:tc>
+          <w:tcPr>
+            <w:tcW w:w="1179" w:type="dxa"/>
+          </w:tcPr>
+          <w:p>
+            <w:pPr>
+              <w:ind w:firstLine="0"/>
+            </w:pPr>
+          </w:p>
+        </w:tc>
+        <w:tc>
+          <w:tcPr>
+            <w:tcW w:w="1181" w:type="dxa"/>
+          </w:tcPr>
+          <w:p>
+            <w:pPr>
+              <w:ind w:firstLine="0"/>
+            </w:pPr>
+          </w:p>
+        </w:tc>
+        <w:tc>
+          <w:tcPr>
+            <w:tcW w:w="1181" w:type="dxa"/>
+          </w:tcPr>
+          <w:p>
+            <w:pPr>
+              <w:ind w:firstLine="0"/>
+            </w:pPr>
+          </w:p>
+        </w:tc>
+        <w:tc>
+          <w:tcPr>
+            <w:tcW w:w="1181" w:type="dxa"/>
+          </w:tcPr>
+          <w:p>
+            <w:pPr>
+              <w:ind w:firstLine="0"/>
+            </w:pPr>
+          </w:p>
+        </w:tc>
+        <w:tc>
+          <w:tcPr>
+            <w:tcW w:w="1181" w:type="dxa"/>
+          </w:tcPr>
+          <w:p>
+            <w:pPr>
+              <w:ind w:firstLine="0"/>
+            </w:pPr>
+          </w:p>
+        </w:tc>
+        <w:tc>
+          <w:tcPr>
+            <w:tcW w:w="1181" w:type="dxa"/>
+          </w:tcPr>
+          <w:p>
+            <w:pPr>
+              <w:ind w:firstLine="0"/>
+            </w:pPr>
+          </w:p>
+        </w:tc>
+        <w:tc>
+          <w:tcPr>
+            <w:tcW w:w="1181" w:type="dxa"/>
+          </w:tcPr>
+          <w:p>
+            <w:pPr>
+              <w:ind w:firstLine="0"/>
+            </w:pPr>
+          </w:p>
+        </w:tc>
+      </w:tr>
+      <w:tr>
+        <w:trPr>
+          <w:trHeight w:val="387"/>
+        </w:trPr>
+        <w:tc>
+          <w:tcPr>
+            <w:tcW w:w="1179" w:type="dxa"/>
+          </w:tcPr>
+          <w:p>
+            <w:pPr>
+              <w:ind w:firstLine="0"/>
+            </w:pPr>
+          </w:p>
+        </w:tc>
+        <w:tc>
+          <w:tcPr>
+            <w:tcW w:w="1179" w:type="dxa"/>
+          </w:tcPr>
+          <w:p>
+            <w:pPr>
+              <w:ind w:firstLine="0"/>
+            </w:pPr>
+          </w:p>
+        </w:tc>
+        <w:tc>
+          <w:tcPr>
+            <w:tcW w:w="1179" w:type="dxa"/>
+          </w:tcPr>
+          <w:p>
+            <w:pPr>
+              <w:ind w:firstLine="0"/>
+            </w:pPr>
+          </w:p>
+        </w:tc>
+        <w:tc>
+          <w:tcPr>
+            <w:tcW w:w="1179" w:type="dxa"/>
+          </w:tcPr>
+          <w:p>
+            <w:pPr>
+              <w:ind w:firstLine="0"/>
+            </w:pPr>
+          </w:p>
+        </w:tc>
+        <w:tc>
+          <w:tcPr>
+            <w:tcW w:w="1181" w:type="dxa"/>
+          </w:tcPr>
+          <w:p>
+            <w:pPr>
+              <w:ind w:firstLine="0"/>
+            </w:pPr>
+          </w:p>
+        </w:tc>
+        <w:tc>
+          <w:tcPr>
+            <w:tcW w:w="1181" w:type="dxa"/>
+          </w:tcPr>
+          <w:p>
+            <w:pPr>
+              <w:ind w:firstLine="0"/>
+            </w:pPr>
+          </w:p>
+        </w:tc>
+        <w:tc>
+          <w:tcPr>
+            <w:tcW w:w="1181" w:type="dxa"/>
+          </w:tcPr>
+          <w:p>
+            <w:pPr>
+              <w:ind w:firstLine="0"/>
+            </w:pPr>
+          </w:p>
+        </w:tc>
+        <w:tc>
+          <w:tcPr>
+            <w:tcW w:w="1181" w:type="dxa"/>
+          </w:tcPr>
+          <w:p>
+            <w:pPr>
+              <w:ind w:firstLine="0"/>
+            </w:pPr>
+          </w:p>
+        </w:tc>
+        <w:tc>
+          <w:tcPr>
+            <w:tcW w:w="1181" w:type="dxa"/>
+          </w:tcPr>
+          <w:p>
+            <w:pPr>
+              <w:ind w:firstLine="0"/>
+            </w:pPr>
+          </w:p>
+        </w:tc>
+        <w:tc>
+          <w:tcPr>
+            <w:tcW w:w="1181" w:type="dxa"/>
+          </w:tcPr>
+          <w:p>
+            <w:pPr>
+              <w:ind w:firstLine="0"/>
+            </w:pPr>
+          </w:p>
+        </w:tc>
+      </w:tr>
+      <w:tr>
+        <w:trPr>
+          <w:trHeight w:val="387"/>
+        </w:trPr>
+        <w:tc>
+          <w:tcPr>
+            <w:tcW w:w="1179" w:type="dxa"/>
+          </w:tcPr>
+          <w:p>
+            <w:pPr>
+              <w:ind w:firstLine="0"/>
+            </w:pPr>
+          </w:p>
+        </w:tc>
+        <w:tc>
+          <w:tcPr>
+            <w:tcW w:w="1179" w:type="dxa"/>
+          </w:tcPr>
+          <w:p>
+            <w:pPr>
+              <w:ind w:firstLine="0"/>
+            </w:pPr>
+          </w:p>
+        </w:tc>
+        <w:tc>
+          <w:tcPr>
+            <w:tcW w:w="1179" w:type="dxa"/>
+          </w:tcPr>
+          <w:p>
+            <w:pPr>
+              <w:ind w:firstLine="0"/>
+            </w:pPr>
+          </w:p>
+        </w:tc>
+        <w:tc>
+          <w:tcPr>
+            <w:tcW w:w="1179" w:type="dxa"/>
+          </w:tcPr>
+          <w:p>
+            <w:pPr>
+              <w:ind w:firstLine="0"/>
+            </w:pPr>
+          </w:p>
+        </w:tc>
+        <w:tc>
+          <w:tcPr>
+            <w:tcW w:w="1181" w:type="dxa"/>
+          </w:tcPr>
+          <w:p>
+            <w:pPr>
+              <w:ind w:firstLine="0"/>
+            </w:pPr>
+          </w:p>
+        </w:tc>
+        <w:tc>
+          <w:tcPr>
+            <w:tcW w:w="1181" w:type="dxa"/>
+          </w:tcPr>
+          <w:p>
+            <w:pPr>
+              <w:ind w:firstLine="0"/>
+            </w:pPr>
+          </w:p>
+        </w:tc>
+        <w:tc>
+          <w:tcPr>
+            <w:tcW w:w="1181" w:type="dxa"/>
+          </w:tcPr>
+          <w:p>
+            <w:pPr>
+              <w:ind w:firstLine="0"/>
+            </w:pPr>
+          </w:p>
+        </w:tc>
+        <w:tc>
+          <w:tcPr>
+            <w:tcW w:w="1181" w:type="dxa"/>
+          </w:tcPr>
+          <w:p>
+            <w:pPr>
+              <w:ind w:firstLine="0"/>
+            </w:pPr>
+          </w:p>
+        </w:tc>
+        <w:tc>
+          <w:tcPr>
+            <w:tcW w:w="1181" w:type="dxa"/>
+          </w:tcPr>
+          <w:p>
+            <w:pPr>
+              <w:ind w:firstLine="0"/>
+            </w:pPr>
+          </w:p>
+        </w:tc>
+        <w:tc>
+          <w:tcPr>
+            <w:tcW w:w="1181" w:type="dxa"/>
+          </w:tcPr>
+          <w:p>
+            <w:pPr>
+              <w:ind w:firstLine="0"/>
+            </w:pPr>
+          </w:p>
+        </w:tc>
+      </w:tr>
+    </w:tbl>
     <w:p>
       <w:pPr>
         <w:ind w:firstLine="0"/>
@@ -10521,6 +11642,7 @@
     <w:rsid w:val="00B56481"/>
     <w:rsid w:val="00C16BB7"/>
     <w:rsid w:val="00DA45CD"/>
+    <w:rsid w:val="00F9025D"/>
     <w:rsid w:val="00FE2893"/>
   </w:rsids>
   <m:mathPr>

</xml_diff>